<commit_message>
Fixed Error in CWE enumeration
</commit_message>
<xml_diff>
--- a/Anhang/Auflistung der CWEs.docx
+++ b/Anhang/Auflistung der CWEs.docx
@@ -86,7 +86,27 @@
           <w:sz w:val="32"/>
           <w:szCs w:val="32"/>
         </w:rPr>
-        <w:t>Die Untergliederung entspricht der Aufteilung nach Forschungskonzepten („Research Concepts“) der MITRE Corporation.</w:t>
+        <w:t xml:space="preserve">Die Untergliederung entspricht der Aufteilung nach Forschungskonzepten („Research </w:t>
+      </w:r>
+      <w:proofErr w:type="spellStart"/>
+      <w:r>
+        <w:rPr>
+          <w:rFonts w:ascii="Times New Roman" w:hAnsi="Times New Roman" w:cs="Times New Roman"/>
+          <w:bCs/>
+          <w:sz w:val="32"/>
+          <w:szCs w:val="32"/>
+        </w:rPr>
+        <w:t>Concepts</w:t>
+      </w:r>
+      <w:proofErr w:type="spellEnd"/>
+      <w:r>
+        <w:rPr>
+          <w:rFonts w:ascii="Times New Roman" w:hAnsi="Times New Roman" w:cs="Times New Roman"/>
+          <w:bCs/>
+          <w:sz w:val="32"/>
+          <w:szCs w:val="32"/>
+        </w:rPr>
+        <w:t>“) der MITRE Corporation.</w:t>
       </w:r>
       <w:r>
         <w:rPr>
@@ -206,7 +226,27 @@
           <w:sz w:val="32"/>
           <w:szCs w:val="32"/>
         </w:rPr>
-        <w:t xml:space="preserve">Common Weakness Enumeration </w:t>
+        <w:t xml:space="preserve">Common </w:t>
+      </w:r>
+      <w:proofErr w:type="spellStart"/>
+      <w:r>
+        <w:rPr>
+          <w:rFonts w:ascii="Times New Roman" w:hAnsi="Times New Roman" w:cs="Times New Roman"/>
+          <w:bCs/>
+          <w:sz w:val="32"/>
+          <w:szCs w:val="32"/>
+        </w:rPr>
+        <w:t>Weakness</w:t>
+      </w:r>
+      <w:proofErr w:type="spellEnd"/>
+      <w:r>
+        <w:rPr>
+          <w:rFonts w:ascii="Times New Roman" w:hAnsi="Times New Roman" w:cs="Times New Roman"/>
+          <w:bCs/>
+          <w:sz w:val="32"/>
+          <w:szCs w:val="32"/>
+        </w:rPr>
+        <w:t xml:space="preserve"> Enumeration </w:t>
       </w:r>
       <w:r>
         <w:rPr>
@@ -289,6 +329,7 @@
           <w:lang w:val="en-US"/>
         </w:rPr>
       </w:pPr>
+      <w:proofErr w:type="spellStart"/>
       <w:r>
         <w:rPr>
           <w:rFonts w:ascii="Times New Roman" w:hAnsi="Times New Roman" w:cs="Times New Roman"/>
@@ -298,7 +339,19 @@
           <w:szCs w:val="32"/>
           <w:lang w:val="en-US"/>
         </w:rPr>
-        <w:t>Gefundene CWE: 106</w:t>
+        <w:t>Gefundene</w:t>
+      </w:r>
+      <w:proofErr w:type="spellEnd"/>
+      <w:r>
+        <w:rPr>
+          <w:rFonts w:ascii="Times New Roman" w:hAnsi="Times New Roman" w:cs="Times New Roman"/>
+          <w:b/>
+          <w:color w:val="FF0000"/>
+          <w:sz w:val="32"/>
+          <w:szCs w:val="32"/>
+          <w:lang w:val="en-US"/>
+        </w:rPr>
+        <w:t xml:space="preserve"> CWE: 106</w:t>
       </w:r>
     </w:p>
     <w:p>
@@ -322,7 +375,31 @@
           <w:szCs w:val="32"/>
           <w:lang w:val="en-US"/>
         </w:rPr>
-        <w:t xml:space="preserve">Davon behoben: </w:t>
+        <w:t xml:space="preserve">Davon </w:t>
+      </w:r>
+      <w:proofErr w:type="spellStart"/>
+      <w:r>
+        <w:rPr>
+          <w:rFonts w:ascii="Times New Roman" w:hAnsi="Times New Roman" w:cs="Times New Roman"/>
+          <w:b/>
+          <w:color w:val="00B050"/>
+          <w:sz w:val="32"/>
+          <w:szCs w:val="32"/>
+          <w:lang w:val="en-US"/>
+        </w:rPr>
+        <w:t>behoben</w:t>
+      </w:r>
+      <w:proofErr w:type="spellEnd"/>
+      <w:r>
+        <w:rPr>
+          <w:rFonts w:ascii="Times New Roman" w:hAnsi="Times New Roman" w:cs="Times New Roman"/>
+          <w:b/>
+          <w:color w:val="00B050"/>
+          <w:sz w:val="32"/>
+          <w:szCs w:val="32"/>
+          <w:lang w:val="en-US"/>
+        </w:rPr>
+        <w:t xml:space="preserve">: </w:t>
       </w:r>
       <w:r>
         <w:rPr>
@@ -467,46 +544,21 @@
           <w:color w:val="00B050"/>
           <w:sz w:val="32"/>
           <w:szCs w:val="32"/>
-          <w:lang w:val="en-US"/>
-        </w:rPr>
-      </w:pPr>
-      <w:r>
-        <w:rPr>
-          <w:rFonts w:ascii="Times New Roman" w:hAnsi="Times New Roman" w:cs="Times New Roman"/>
-          <w:bCs/>
-          <w:color w:val="00B050"/>
-          <w:sz w:val="32"/>
-          <w:szCs w:val="32"/>
+          <w:u w:val="single"/>
+          <w:lang w:val="en-US"/>
+        </w:rPr>
+      </w:pPr>
+      <w:r>
+        <w:rPr>
+          <w:rFonts w:ascii="Times New Roman" w:hAnsi="Times New Roman" w:cs="Times New Roman"/>
+          <w:bCs/>
+          <w:color w:val="00B050"/>
+          <w:sz w:val="32"/>
+          <w:szCs w:val="32"/>
+          <w:u w:val="single"/>
           <w:lang w:val="en-US"/>
         </w:rPr>
         <w:t>CWE-287: Improper Authentication</w:t>
-      </w:r>
-    </w:p>
-    <w:p>
-      <w:pPr>
-        <w:spacing w:line="257" w:lineRule="auto"/>
-        <w:ind w:firstLine="709"/>
-        <w:outlineLvl w:val="1"/>
-        <w15:collapsed/>
-        <w:rPr>
-          <w:rFonts w:ascii="Times New Roman" w:hAnsi="Times New Roman" w:cs="Times New Roman"/>
-          <w:bCs/>
-          <w:sz w:val="32"/>
-          <w:szCs w:val="32"/>
-          <w:u w:val="single"/>
-          <w:lang w:val="en-US"/>
-        </w:rPr>
-      </w:pPr>
-      <w:r>
-        <w:rPr>
-          <w:rFonts w:ascii="Times New Roman" w:hAnsi="Times New Roman" w:cs="Times New Roman"/>
-          <w:bCs/>
-          <w:sz w:val="32"/>
-          <w:szCs w:val="32"/>
-          <w:u w:val="single"/>
-          <w:lang w:val="en-US"/>
-        </w:rPr>
-        <w:t>CWE-1390: Weak Authentication</w:t>
       </w:r>
     </w:p>
     <w:p>
@@ -514,6 +566,33 @@
         <w:spacing w:line="257" w:lineRule="auto"/>
         <w:ind w:left="709" w:firstLine="709"/>
         <w:outlineLvl w:val="2"/>
+        <w15:collapsed/>
+        <w:rPr>
+          <w:rFonts w:ascii="Times New Roman" w:hAnsi="Times New Roman" w:cs="Times New Roman"/>
+          <w:bCs/>
+          <w:sz w:val="32"/>
+          <w:szCs w:val="32"/>
+          <w:u w:val="single"/>
+          <w:lang w:val="en-US"/>
+        </w:rPr>
+      </w:pPr>
+      <w:r>
+        <w:rPr>
+          <w:rFonts w:ascii="Times New Roman" w:hAnsi="Times New Roman" w:cs="Times New Roman"/>
+          <w:bCs/>
+          <w:sz w:val="32"/>
+          <w:szCs w:val="32"/>
+          <w:u w:val="single"/>
+          <w:lang w:val="en-US"/>
+        </w:rPr>
+        <w:t>CWE-1390: Weak Authentication</w:t>
+      </w:r>
+    </w:p>
+    <w:p>
+      <w:pPr>
+        <w:spacing w:line="257" w:lineRule="auto"/>
+        <w:ind w:left="1415" w:firstLine="709"/>
+        <w:outlineLvl w:val="3"/>
         <w15:collapsed/>
         <w:rPr>
           <w:rFonts w:ascii="Times New Roman" w:hAnsi="Times New Roman" w:cs="Times New Roman"/>
@@ -670,7 +749,7 @@
       <w:pPr>
         <w:spacing w:line="257" w:lineRule="auto"/>
         <w:ind w:left="709" w:firstLine="709"/>
-        <w:outlineLvl w:val="2"/>
+        <w:outlineLvl w:val="3"/>
         <w15:collapsed/>
         <w:rPr>
           <w:rFonts w:ascii="Times New Roman" w:hAnsi="Times New Roman" w:cs="Times New Roman"/>
@@ -698,171 +777,170 @@
       <w:pPr>
         <w:spacing w:line="257" w:lineRule="auto"/>
         <w:ind w:left="1418" w:firstLine="709"/>
+        <w:outlineLvl w:val="4"/>
+        <w15:collapsed/>
+        <w:rPr>
+          <w:rFonts w:ascii="Times New Roman" w:hAnsi="Times New Roman" w:cs="Times New Roman"/>
+          <w:bCs/>
+          <w:sz w:val="32"/>
+          <w:szCs w:val="32"/>
+          <w:lang w:val="en-US"/>
+        </w:rPr>
+      </w:pPr>
+      <w:r>
+        <w:rPr>
+          <w:rFonts w:ascii="Times New Roman" w:hAnsi="Times New Roman" w:cs="Times New Roman"/>
+          <w:bCs/>
+          <w:color w:val="00B050"/>
+          <w:sz w:val="32"/>
+          <w:szCs w:val="32"/>
+          <w:lang w:val="en-US"/>
+        </w:rPr>
+        <w:t>CWE-256: Plaintext Storage of a Password</w:t>
+      </w:r>
+    </w:p>
+    <w:p>
+      <w:pPr>
+        <w:spacing w:line="257" w:lineRule="auto"/>
+        <w:ind w:left="2127"/>
+        <w:outlineLvl w:val="4"/>
+        <w15:collapsed/>
+        <w:rPr>
+          <w:rFonts w:ascii="Times New Roman" w:hAnsi="Times New Roman" w:cs="Times New Roman"/>
+          <w:bCs/>
+          <w:color w:val="00B050"/>
+          <w:sz w:val="32"/>
+          <w:szCs w:val="32"/>
+          <w:lang w:val="en-US"/>
+        </w:rPr>
+      </w:pPr>
+      <w:r>
+        <w:rPr>
+          <w:rFonts w:ascii="Times New Roman" w:hAnsi="Times New Roman" w:cs="Times New Roman"/>
+          <w:bCs/>
+          <w:color w:val="00B050"/>
+          <w:sz w:val="32"/>
+          <w:szCs w:val="32"/>
+          <w:lang w:val="en-US"/>
+        </w:rPr>
+        <w:t>CWE-257: Storing Passwords in a Recoverable Format</w:t>
+      </w:r>
+    </w:p>
+    <w:p>
+      <w:pPr>
+        <w:spacing w:line="257" w:lineRule="auto"/>
+        <w:ind w:left="1418" w:firstLine="709"/>
+        <w:outlineLvl w:val="4"/>
+        <w15:collapsed/>
+        <w:rPr>
+          <w:rFonts w:ascii="Times New Roman" w:hAnsi="Times New Roman" w:cs="Times New Roman"/>
+          <w:bCs/>
+          <w:color w:val="00B050"/>
+          <w:sz w:val="32"/>
+          <w:szCs w:val="32"/>
+          <w:lang w:val="en-US"/>
+        </w:rPr>
+      </w:pPr>
+      <w:r>
+        <w:rPr>
+          <w:rFonts w:ascii="Times New Roman" w:hAnsi="Times New Roman" w:cs="Times New Roman"/>
+          <w:bCs/>
+          <w:color w:val="00B050"/>
+          <w:sz w:val="32"/>
+          <w:szCs w:val="32"/>
+          <w:lang w:val="en-US"/>
+        </w:rPr>
+        <w:t>CWE-523: Unprotected Transport of Credentials</w:t>
+      </w:r>
+    </w:p>
+    <w:p>
+      <w:pPr>
+        <w:spacing w:line="257" w:lineRule="auto"/>
+        <w:ind w:left="1418" w:firstLine="709"/>
+        <w:outlineLvl w:val="4"/>
+        <w15:collapsed/>
+        <w:rPr>
+          <w:rFonts w:ascii="Times New Roman" w:hAnsi="Times New Roman" w:cs="Times New Roman"/>
+          <w:bCs/>
+          <w:color w:val="00B050"/>
+          <w:sz w:val="32"/>
+          <w:szCs w:val="32"/>
+          <w:lang w:val="en-US"/>
+        </w:rPr>
+      </w:pPr>
+      <w:r>
+        <w:rPr>
+          <w:rFonts w:ascii="Times New Roman" w:hAnsi="Times New Roman" w:cs="Times New Roman"/>
+          <w:bCs/>
+          <w:color w:val="00B050"/>
+          <w:sz w:val="32"/>
+          <w:szCs w:val="32"/>
+          <w:lang w:val="en-US"/>
+        </w:rPr>
+        <w:t>CWE-549: Missing Password Field Masking</w:t>
+      </w:r>
+    </w:p>
+    <w:p>
+      <w:pPr>
+        <w:spacing w:line="257" w:lineRule="auto"/>
+        <w:ind w:left="709" w:firstLine="709"/>
         <w:outlineLvl w:val="3"/>
         <w15:collapsed/>
         <w:rPr>
           <w:rFonts w:ascii="Times New Roman" w:hAnsi="Times New Roman" w:cs="Times New Roman"/>
           <w:bCs/>
-          <w:sz w:val="32"/>
-          <w:szCs w:val="32"/>
-          <w:lang w:val="en-US"/>
-        </w:rPr>
-      </w:pPr>
-      <w:r>
-        <w:rPr>
-          <w:rFonts w:ascii="Times New Roman" w:hAnsi="Times New Roman" w:cs="Times New Roman"/>
-          <w:bCs/>
-          <w:color w:val="00B050"/>
-          <w:sz w:val="32"/>
-          <w:szCs w:val="32"/>
-          <w:lang w:val="en-US"/>
-        </w:rPr>
-        <w:lastRenderedPageBreak/>
-        <w:t>CWE-256: Plaintext Storage of a Password</w:t>
-      </w:r>
-    </w:p>
-    <w:p>
-      <w:pPr>
-        <w:spacing w:line="257" w:lineRule="auto"/>
-        <w:ind w:left="2127"/>
-        <w:outlineLvl w:val="3"/>
-        <w15:collapsed/>
-        <w:rPr>
-          <w:rFonts w:ascii="Times New Roman" w:hAnsi="Times New Roman" w:cs="Times New Roman"/>
-          <w:bCs/>
-          <w:color w:val="00B050"/>
-          <w:sz w:val="32"/>
-          <w:szCs w:val="32"/>
-          <w:lang w:val="en-US"/>
-        </w:rPr>
-      </w:pPr>
-      <w:r>
-        <w:rPr>
-          <w:rFonts w:ascii="Times New Roman" w:hAnsi="Times New Roman" w:cs="Times New Roman"/>
-          <w:bCs/>
-          <w:color w:val="00B050"/>
-          <w:sz w:val="32"/>
-          <w:szCs w:val="32"/>
-          <w:lang w:val="en-US"/>
-        </w:rPr>
-        <w:t>CWE-257: Storing Passwords in a Recoverable Format</w:t>
+          <w:color w:val="00B050"/>
+          <w:sz w:val="32"/>
+          <w:szCs w:val="32"/>
+          <w:u w:val="single"/>
+          <w:lang w:val="en-US"/>
+        </w:rPr>
+      </w:pPr>
+      <w:r>
+        <w:rPr>
+          <w:rFonts w:ascii="Times New Roman" w:hAnsi="Times New Roman" w:cs="Times New Roman"/>
+          <w:bCs/>
+          <w:color w:val="00B050"/>
+          <w:sz w:val="32"/>
+          <w:szCs w:val="32"/>
+          <w:u w:val="single"/>
+          <w:lang w:val="en-US"/>
+        </w:rPr>
+        <w:t>CWE-1391: Use of Weak Credentials</w:t>
       </w:r>
     </w:p>
     <w:p>
       <w:pPr>
         <w:spacing w:line="257" w:lineRule="auto"/>
         <w:ind w:left="1418" w:firstLine="709"/>
-        <w:outlineLvl w:val="3"/>
-        <w15:collapsed/>
-        <w:rPr>
-          <w:rFonts w:ascii="Times New Roman" w:hAnsi="Times New Roman" w:cs="Times New Roman"/>
-          <w:bCs/>
-          <w:color w:val="00B050"/>
-          <w:sz w:val="32"/>
-          <w:szCs w:val="32"/>
-          <w:lang w:val="en-US"/>
-        </w:rPr>
-      </w:pPr>
-      <w:r>
-        <w:rPr>
-          <w:rFonts w:ascii="Times New Roman" w:hAnsi="Times New Roman" w:cs="Times New Roman"/>
-          <w:bCs/>
-          <w:color w:val="00B050"/>
-          <w:sz w:val="32"/>
-          <w:szCs w:val="32"/>
-          <w:lang w:val="en-US"/>
-        </w:rPr>
-        <w:t>CWE-523: Unprotected Transport of Credentials</w:t>
+        <w:outlineLvl w:val="4"/>
+        <w15:collapsed/>
+        <w:rPr>
+          <w:rFonts w:ascii="Times New Roman" w:hAnsi="Times New Roman" w:cs="Times New Roman"/>
+          <w:bCs/>
+          <w:color w:val="00B050"/>
+          <w:sz w:val="32"/>
+          <w:szCs w:val="32"/>
+          <w:lang w:val="en-US"/>
+        </w:rPr>
+      </w:pPr>
+      <w:r>
+        <w:rPr>
+          <w:rFonts w:ascii="Times New Roman" w:hAnsi="Times New Roman" w:cs="Times New Roman"/>
+          <w:bCs/>
+          <w:color w:val="00B050"/>
+          <w:sz w:val="32"/>
+          <w:szCs w:val="32"/>
+          <w:lang w:val="en-US"/>
+        </w:rPr>
+        <w:t>CWE-521: Weak Password Requirements</w:t>
       </w:r>
     </w:p>
     <w:p>
       <w:pPr>
         <w:spacing w:line="257" w:lineRule="auto"/>
         <w:ind w:left="1418" w:firstLine="709"/>
-        <w:outlineLvl w:val="3"/>
-        <w15:collapsed/>
-        <w:rPr>
-          <w:rFonts w:ascii="Times New Roman" w:hAnsi="Times New Roman" w:cs="Times New Roman"/>
-          <w:bCs/>
-          <w:color w:val="00B050"/>
-          <w:sz w:val="32"/>
-          <w:szCs w:val="32"/>
-          <w:lang w:val="en-US"/>
-        </w:rPr>
-      </w:pPr>
-      <w:r>
-        <w:rPr>
-          <w:rFonts w:ascii="Times New Roman" w:hAnsi="Times New Roman" w:cs="Times New Roman"/>
-          <w:bCs/>
-          <w:color w:val="00B050"/>
-          <w:sz w:val="32"/>
-          <w:szCs w:val="32"/>
-          <w:lang w:val="en-US"/>
-        </w:rPr>
-        <w:t>CWE-549: Missing Password Field Masking</w:t>
-      </w:r>
-    </w:p>
-    <w:p>
-      <w:pPr>
-        <w:spacing w:line="257" w:lineRule="auto"/>
-        <w:ind w:left="709" w:firstLine="709"/>
-        <w:outlineLvl w:val="2"/>
-        <w15:collapsed/>
-        <w:rPr>
-          <w:rFonts w:ascii="Times New Roman" w:hAnsi="Times New Roman" w:cs="Times New Roman"/>
-          <w:bCs/>
-          <w:color w:val="00B050"/>
-          <w:sz w:val="32"/>
-          <w:szCs w:val="32"/>
-          <w:u w:val="single"/>
-          <w:lang w:val="en-US"/>
-        </w:rPr>
-      </w:pPr>
-      <w:r>
-        <w:rPr>
-          <w:rFonts w:ascii="Times New Roman" w:hAnsi="Times New Roman" w:cs="Times New Roman"/>
-          <w:bCs/>
-          <w:color w:val="00B050"/>
-          <w:sz w:val="32"/>
-          <w:szCs w:val="32"/>
-          <w:u w:val="single"/>
-          <w:lang w:val="en-US"/>
-        </w:rPr>
-        <w:t>CWE-1391: Use of Weak Credentials</w:t>
-      </w:r>
-    </w:p>
-    <w:p>
-      <w:pPr>
-        <w:spacing w:line="257" w:lineRule="auto"/>
-        <w:ind w:left="1418" w:firstLine="709"/>
-        <w:outlineLvl w:val="3"/>
-        <w15:collapsed/>
-        <w:rPr>
-          <w:rFonts w:ascii="Times New Roman" w:hAnsi="Times New Roman" w:cs="Times New Roman"/>
-          <w:bCs/>
-          <w:color w:val="00B050"/>
-          <w:sz w:val="32"/>
-          <w:szCs w:val="32"/>
-          <w:lang w:val="en-US"/>
-        </w:rPr>
-      </w:pPr>
-      <w:r>
-        <w:rPr>
-          <w:rFonts w:ascii="Times New Roman" w:hAnsi="Times New Roman" w:cs="Times New Roman"/>
-          <w:bCs/>
-          <w:color w:val="00B050"/>
-          <w:sz w:val="32"/>
-          <w:szCs w:val="32"/>
-          <w:lang w:val="en-US"/>
-        </w:rPr>
-        <w:t>CWE-521: Weak Password Requirements</w:t>
-      </w:r>
-    </w:p>
-    <w:p>
-      <w:pPr>
-        <w:spacing w:line="257" w:lineRule="auto"/>
-        <w:ind w:left="1418" w:firstLine="709"/>
-        <w:outlineLvl w:val="3"/>
+        <w:outlineLvl w:val="4"/>
         <w15:collapsed/>
         <w:rPr>
           <w:rFonts w:ascii="Times New Roman" w:hAnsi="Times New Roman" w:cs="Times New Roman"/>
@@ -891,7 +969,7 @@
       <w:pPr>
         <w:spacing w:line="257" w:lineRule="auto"/>
         <w:ind w:left="2127" w:firstLine="709"/>
-        <w:outlineLvl w:val="4"/>
+        <w:outlineLvl w:val="5"/>
         <w15:collapsed/>
         <w:rPr>
           <w:rFonts w:ascii="Times New Roman" w:hAnsi="Times New Roman" w:cs="Times New Roman"/>
@@ -1291,7 +1369,6 @@
           <w:szCs w:val="32"/>
           <w:lang w:val="en-US"/>
         </w:rPr>
-        <w:lastRenderedPageBreak/>
         <w:tab/>
       </w:r>
       <w:r>
@@ -1812,7 +1889,6 @@
           <w:szCs w:val="32"/>
           <w:lang w:val="en-US"/>
         </w:rPr>
-        <w:lastRenderedPageBreak/>
         <w:t>CWE-502: Deserialization of Untrusted Data</w:t>
       </w:r>
     </w:p>
@@ -2399,7 +2475,6 @@
           <w:szCs w:val="32"/>
           <w:lang w:val="en-US"/>
         </w:rPr>
-        <w:lastRenderedPageBreak/>
         <w:t>CWE-1293: Missing Source Correlation of Multiple Independent Data</w:t>
       </w:r>
     </w:p>
@@ -2883,7 +2958,6 @@
           <w:szCs w:val="32"/>
           <w:lang w:val="en-US"/>
         </w:rPr>
-        <w:lastRenderedPageBreak/>
         <w:t>CWE-77: Improper Neutralization of Special Elements used in a Command ('Command Injection')</w:t>
       </w:r>
     </w:p>

</xml_diff>